<commit_message>
Feature #6 is now fully Implemented.
</commit_message>
<xml_diff>
--- a/Logo.docx
+++ b/Logo.docx
@@ -22,175 +22,13 @@
         <mc:AlternateContent>
           <mc:Choice Requires="wps">
             <w:drawing>
-              <wp:anchor distT="0" distB="0" distL="114300" distR="114300" simplePos="0" relativeHeight="251670511" behindDoc="0" locked="0" layoutInCell="1" allowOverlap="1" wp14:anchorId="461221E6" wp14:editId="6EEA3F44">
+              <wp:anchor distT="45720" distB="45720" distL="114300" distR="114300" simplePos="0" relativeHeight="251658251" behindDoc="0" locked="0" layoutInCell="1" allowOverlap="1" wp14:anchorId="4CA522A7" wp14:editId="57238AAA">
                 <wp:simplePos x="0" y="0"/>
                 <wp:positionH relativeFrom="column">
-                  <wp:posOffset>83031</wp:posOffset>
+                  <wp:posOffset>800735</wp:posOffset>
                 </wp:positionH>
                 <wp:positionV relativeFrom="paragraph">
-                  <wp:posOffset>3127145</wp:posOffset>
-                </wp:positionV>
-                <wp:extent cx="2204273" cy="1721026"/>
-                <wp:effectExtent l="400050" t="590550" r="367665" b="584200"/>
-                <wp:wrapNone/>
-                <wp:docPr id="1600276203" name="Rechteck 14"/>
-                <wp:cNvGraphicFramePr/>
-                <a:graphic xmlns:a="http://schemas.openxmlformats.org/drawingml/2006/main">
-                  <a:graphicData uri="http://schemas.microsoft.com/office/word/2010/wordprocessingShape">
-                    <wps:wsp>
-                      <wps:cNvSpPr/>
-                      <wps:spPr>
-                        <a:xfrm rot="2245465">
-                          <a:off x="0" y="0"/>
-                          <a:ext cx="2204273" cy="1721026"/>
-                        </a:xfrm>
-                        <a:prstGeom prst="rect">
-                          <a:avLst/>
-                        </a:prstGeom>
-                        <a:noFill/>
-                        <a:ln w="127000">
-                          <a:solidFill>
-                            <a:srgbClr val="9FFFCB"/>
-                          </a:solidFill>
-                        </a:ln>
-                      </wps:spPr>
-                      <wps:style>
-                        <a:lnRef idx="2">
-                          <a:schemeClr val="accent1">
-                            <a:shade val="15000"/>
-                          </a:schemeClr>
-                        </a:lnRef>
-                        <a:fillRef idx="1">
-                          <a:schemeClr val="accent1"/>
-                        </a:fillRef>
-                        <a:effectRef idx="0">
-                          <a:schemeClr val="accent1"/>
-                        </a:effectRef>
-                        <a:fontRef idx="minor">
-                          <a:schemeClr val="lt1"/>
-                        </a:fontRef>
-                      </wps:style>
-                      <wps:bodyPr rot="0" spcFirstLastPara="0" vertOverflow="overflow" horzOverflow="overflow" vert="horz" wrap="square" lIns="91440" tIns="45720" rIns="91440" bIns="45720" numCol="1" spcCol="0" rtlCol="0" fromWordArt="0" anchor="ctr" anchorCtr="0" forceAA="0" compatLnSpc="1">
-                        <a:prstTxWarp prst="textNoShape">
-                          <a:avLst/>
-                        </a:prstTxWarp>
-                        <a:noAutofit/>
-                      </wps:bodyPr>
-                    </wps:wsp>
-                  </a:graphicData>
-                </a:graphic>
-                <wp14:sizeRelH relativeFrom="margin">
-                  <wp14:pctWidth>0</wp14:pctWidth>
-                </wp14:sizeRelH>
-                <wp14:sizeRelV relativeFrom="margin">
-                  <wp14:pctHeight>0</wp14:pctHeight>
-                </wp14:sizeRelV>
-              </wp:anchor>
-            </w:drawing>
-          </mc:Choice>
-          <mc:Fallback>
-            <w:pict>
-              <v:rect w14:anchorId="7B095749" id="Rechteck 14" o:spid="_x0000_s1026" style="position:absolute;margin-left:6.55pt;margin-top:246.25pt;width:173.55pt;height:135.5pt;rotation:2452647fd;z-index:251670511;visibility:visible;mso-wrap-style:square;mso-width-percent:0;mso-height-percent:0;mso-wrap-distance-left:9pt;mso-wrap-distance-top:0;mso-wrap-distance-right:9pt;mso-wrap-distance-bottom:0;mso-position-horizontal:absolute;mso-position-horizontal-relative:text;mso-position-vertical:absolute;mso-position-vertical-relative:text;mso-width-percent:0;mso-height-percent:0;mso-width-relative:margin;mso-height-relative:margin;v-text-anchor:middle" o:gfxdata="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" filled="f" strokecolor="#9fffcb" strokeweight="10pt"/>
-            </w:pict>
-          </mc:Fallback>
-        </mc:AlternateContent>
-      </w:r>
-      <w:r>
-        <w:rPr>
-          <w:noProof/>
-        </w:rPr>
-        <mc:AlternateContent>
-          <mc:Choice Requires="wps">
-            <w:drawing>
-              <wp:anchor distT="0" distB="0" distL="114300" distR="114300" simplePos="0" relativeHeight="251675648" behindDoc="0" locked="0" layoutInCell="1" allowOverlap="1" wp14:anchorId="2A17C190" wp14:editId="370D5BCA">
-                <wp:simplePos x="0" y="0"/>
-                <wp:positionH relativeFrom="column">
-                  <wp:posOffset>945926</wp:posOffset>
-                </wp:positionH>
-                <wp:positionV relativeFrom="paragraph">
-                  <wp:posOffset>4509377</wp:posOffset>
-                </wp:positionV>
-                <wp:extent cx="836930" cy="103505"/>
-                <wp:effectExtent l="0" t="0" r="20320" b="10795"/>
-                <wp:wrapNone/>
-                <wp:docPr id="549594220" name="Rechteck 12"/>
-                <wp:cNvGraphicFramePr/>
-                <a:graphic xmlns:a="http://schemas.openxmlformats.org/drawingml/2006/main">
-                  <a:graphicData uri="http://schemas.microsoft.com/office/word/2010/wordprocessingShape">
-                    <wps:wsp>
-                      <wps:cNvSpPr/>
-                      <wps:spPr>
-                        <a:xfrm>
-                          <a:off x="0" y="0"/>
-                          <a:ext cx="836930" cy="103505"/>
-                        </a:xfrm>
-                        <a:prstGeom prst="rect">
-                          <a:avLst/>
-                        </a:prstGeom>
-                        <a:solidFill>
-                          <a:srgbClr val="004E64"/>
-                        </a:solidFill>
-                        <a:ln>
-                          <a:solidFill>
-                            <a:srgbClr val="004E64"/>
-                          </a:solidFill>
-                        </a:ln>
-                      </wps:spPr>
-                      <wps:style>
-                        <a:lnRef idx="2">
-                          <a:schemeClr val="accent1">
-                            <a:shade val="15000"/>
-                          </a:schemeClr>
-                        </a:lnRef>
-                        <a:fillRef idx="1">
-                          <a:schemeClr val="accent1"/>
-                        </a:fillRef>
-                        <a:effectRef idx="0">
-                          <a:schemeClr val="accent1"/>
-                        </a:effectRef>
-                        <a:fontRef idx="minor">
-                          <a:schemeClr val="lt1"/>
-                        </a:fontRef>
-                      </wps:style>
-                      <wps:bodyPr rot="0" spcFirstLastPara="0" vertOverflow="overflow" horzOverflow="overflow" vert="horz" wrap="square" lIns="91440" tIns="45720" rIns="91440" bIns="45720" numCol="1" spcCol="0" rtlCol="0" fromWordArt="0" anchor="ctr" anchorCtr="0" forceAA="0" compatLnSpc="1">
-                        <a:prstTxWarp prst="textNoShape">
-                          <a:avLst/>
-                        </a:prstTxWarp>
-                        <a:noAutofit/>
-                      </wps:bodyPr>
-                    </wps:wsp>
-                  </a:graphicData>
-                </a:graphic>
-                <wp14:sizeRelH relativeFrom="margin">
-                  <wp14:pctWidth>0</wp14:pctWidth>
-                </wp14:sizeRelH>
-                <wp14:sizeRelV relativeFrom="margin">
-                  <wp14:pctHeight>0</wp14:pctHeight>
-                </wp14:sizeRelV>
-              </wp:anchor>
-            </w:drawing>
-          </mc:Choice>
-          <mc:Fallback>
-            <w:pict>
-              <v:rect w14:anchorId="62D6B723" id="Rechteck 12" o:spid="_x0000_s1026" style="position:absolute;margin-left:74.5pt;margin-top:355.05pt;width:65.9pt;height:8.15pt;z-index:251675648;visibility:visible;mso-wrap-style:square;mso-width-percent:0;mso-height-percent:0;mso-wrap-distance-left:9pt;mso-wrap-distance-top:0;mso-wrap-distance-right:9pt;mso-wrap-distance-bottom:0;mso-position-horizontal:absolute;mso-position-horizontal-relative:text;mso-position-vertical:absolute;mso-position-vertical-relative:text;mso-width-percent:0;mso-height-percent:0;mso-width-relative:margin;mso-height-relative:margin;v-text-anchor:middle" o:gfxdata="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" fillcolor="#004e64" strokecolor="#004e64" strokeweight="1pt"/>
-            </w:pict>
-          </mc:Fallback>
-        </mc:AlternateContent>
-      </w:r>
-      <w:r>
-        <w:rPr>
-          <w:noProof/>
-        </w:rPr>
-        <mc:AlternateContent>
-          <mc:Choice Requires="wps">
-            <w:drawing>
-              <wp:anchor distT="45720" distB="45720" distL="114300" distR="114300" simplePos="0" relativeHeight="251672576" behindDoc="0" locked="0" layoutInCell="1" allowOverlap="1" wp14:anchorId="4CA522A7" wp14:editId="30997693">
-                <wp:simplePos x="0" y="0"/>
-                <wp:positionH relativeFrom="column">
-                  <wp:posOffset>829310</wp:posOffset>
-                </wp:positionH>
-                <wp:positionV relativeFrom="paragraph">
-                  <wp:posOffset>3839845</wp:posOffset>
+                  <wp:posOffset>3776980</wp:posOffset>
                 </wp:positionV>
                 <wp:extent cx="1086485" cy="866140"/>
                 <wp:effectExtent l="0" t="0" r="0" b="0"/>
@@ -266,7 +104,7 @@
                 <v:stroke joinstyle="miter"/>
                 <v:path gradientshapeok="t" o:connecttype="rect"/>
               </v:shapetype>
-              <v:shape id="Textfeld 2" o:spid="_x0000_s1026" type="#_x0000_t202" style="position:absolute;margin-left:65.3pt;margin-top:302.35pt;width:85.55pt;height:68.2pt;z-index:251672576;visibility:visible;mso-wrap-style:square;mso-width-percent:0;mso-height-percent:0;mso-wrap-distance-left:9pt;mso-wrap-distance-top:3.6pt;mso-wrap-distance-right:9pt;mso-wrap-distance-bottom:3.6pt;mso-position-horizontal:absolute;mso-position-horizontal-relative:text;mso-position-vertical:absolute;mso-position-vertical-relative:text;mso-width-percent:0;mso-height-percent:0;mso-width-relative:margin;mso-height-relative:margin;v-text-anchor:top" o:gfxdata="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" filled="f" stroked="f">
+              <v:shape id="Textfeld 2" o:spid="_x0000_s1026" type="#_x0000_t202" style="position:absolute;margin-left:63.05pt;margin-top:297.4pt;width:85.55pt;height:68.2pt;z-index:251658251;visibility:visible;mso-wrap-style:square;mso-width-percent:0;mso-height-percent:0;mso-wrap-distance-left:9pt;mso-wrap-distance-top:3.6pt;mso-wrap-distance-right:9pt;mso-wrap-distance-bottom:3.6pt;mso-position-horizontal:absolute;mso-position-horizontal-relative:text;mso-position-vertical:absolute;mso-position-vertical-relative:text;mso-width-percent:0;mso-height-percent:0;mso-width-relative:margin;mso-height-relative:margin;v-text-anchor:top" o:gfxdata="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" filled="f" stroked="f">
                 <v:textbox>
                   <w:txbxContent>
                     <w:p>
@@ -304,16 +142,98 @@
         <mc:AlternateContent>
           <mc:Choice Requires="wps">
             <w:drawing>
-              <wp:anchor distT="0" distB="0" distL="114300" distR="114300" simplePos="0" relativeHeight="251670528" behindDoc="0" locked="0" layoutInCell="1" allowOverlap="1" wp14:anchorId="1EAD76ED" wp14:editId="5CBE46B8">
+              <wp:anchor distT="0" distB="0" distL="114300" distR="114300" simplePos="0" relativeHeight="251658253" behindDoc="0" locked="0" layoutInCell="1" allowOverlap="1" wp14:anchorId="2A17C190" wp14:editId="0C8A7450">
                 <wp:simplePos x="0" y="0"/>
                 <wp:positionH relativeFrom="column">
-                  <wp:posOffset>450608</wp:posOffset>
+                  <wp:posOffset>913079</wp:posOffset>
                 </wp:positionH>
                 <wp:positionV relativeFrom="paragraph">
-                  <wp:posOffset>3283335</wp:posOffset>
+                  <wp:posOffset>4443095</wp:posOffset>
                 </wp:positionV>
-                <wp:extent cx="1440000" cy="1440000"/>
-                <wp:effectExtent l="0" t="0" r="27305" b="27305"/>
+                <wp:extent cx="836930" cy="103505"/>
+                <wp:effectExtent l="0" t="0" r="20320" b="10795"/>
+                <wp:wrapNone/>
+                <wp:docPr id="549594220" name="Rechteck 12"/>
+                <wp:cNvGraphicFramePr/>
+                <a:graphic xmlns:a="http://schemas.openxmlformats.org/drawingml/2006/main">
+                  <a:graphicData uri="http://schemas.microsoft.com/office/word/2010/wordprocessingShape">
+                    <wps:wsp>
+                      <wps:cNvSpPr/>
+                      <wps:spPr>
+                        <a:xfrm>
+                          <a:off x="0" y="0"/>
+                          <a:ext cx="836930" cy="103505"/>
+                        </a:xfrm>
+                        <a:prstGeom prst="rect">
+                          <a:avLst/>
+                        </a:prstGeom>
+                        <a:solidFill>
+                          <a:srgbClr val="004E64"/>
+                        </a:solidFill>
+                        <a:ln>
+                          <a:solidFill>
+                            <a:srgbClr val="004E64"/>
+                          </a:solidFill>
+                        </a:ln>
+                      </wps:spPr>
+                      <wps:style>
+                        <a:lnRef idx="2">
+                          <a:schemeClr val="accent1">
+                            <a:shade val="15000"/>
+                          </a:schemeClr>
+                        </a:lnRef>
+                        <a:fillRef idx="1">
+                          <a:schemeClr val="accent1"/>
+                        </a:fillRef>
+                        <a:effectRef idx="0">
+                          <a:schemeClr val="accent1"/>
+                        </a:effectRef>
+                        <a:fontRef idx="minor">
+                          <a:schemeClr val="lt1"/>
+                        </a:fontRef>
+                      </wps:style>
+                      <wps:bodyPr rot="0" spcFirstLastPara="0" vertOverflow="overflow" horzOverflow="overflow" vert="horz" wrap="square" lIns="91440" tIns="45720" rIns="91440" bIns="45720" numCol="1" spcCol="0" rtlCol="0" fromWordArt="0" anchor="ctr" anchorCtr="0" forceAA="0" compatLnSpc="1">
+                        <a:prstTxWarp prst="textNoShape">
+                          <a:avLst/>
+                        </a:prstTxWarp>
+                        <a:noAutofit/>
+                      </wps:bodyPr>
+                    </wps:wsp>
+                  </a:graphicData>
+                </a:graphic>
+                <wp14:sizeRelH relativeFrom="margin">
+                  <wp14:pctWidth>0</wp14:pctWidth>
+                </wp14:sizeRelH>
+                <wp14:sizeRelV relativeFrom="margin">
+                  <wp14:pctHeight>0</wp14:pctHeight>
+                </wp14:sizeRelV>
+              </wp:anchor>
+            </w:drawing>
+          </mc:Choice>
+          <mc:Fallback>
+            <w:pict>
+              <v:rect w14:anchorId="6F9FB804" id="Rechteck 12" o:spid="_x0000_s1026" style="position:absolute;margin-left:71.9pt;margin-top:349.85pt;width:65.9pt;height:8.15pt;z-index:251658253;visibility:visible;mso-wrap-style:square;mso-width-percent:0;mso-height-percent:0;mso-wrap-distance-left:9pt;mso-wrap-distance-top:0;mso-wrap-distance-right:9pt;mso-wrap-distance-bottom:0;mso-position-horizontal:absolute;mso-position-horizontal-relative:text;mso-position-vertical:absolute;mso-position-vertical-relative:text;mso-width-percent:0;mso-height-percent:0;mso-width-relative:margin;mso-height-relative:margin;v-text-anchor:middle" o:gfxdata="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" fillcolor="#004e64" strokecolor="#004e64" strokeweight="1pt"/>
+            </w:pict>
+          </mc:Fallback>
+        </mc:AlternateContent>
+      </w:r>
+      <w:r>
+        <w:rPr>
+          <w:noProof/>
+        </w:rPr>
+        <mc:AlternateContent>
+          <mc:Choice Requires="wps">
+            <w:drawing>
+              <wp:anchor distT="0" distB="0" distL="114300" distR="114300" simplePos="0" relativeHeight="251658250" behindDoc="0" locked="0" layoutInCell="1" allowOverlap="1" wp14:anchorId="1EAD76ED" wp14:editId="21414423">
+                <wp:simplePos x="0" y="0"/>
+                <wp:positionH relativeFrom="column">
+                  <wp:posOffset>486435</wp:posOffset>
+                </wp:positionH>
+                <wp:positionV relativeFrom="paragraph">
+                  <wp:posOffset>3285058</wp:posOffset>
+                </wp:positionV>
+                <wp:extent cx="1378916" cy="1349655"/>
+                <wp:effectExtent l="0" t="0" r="12065" b="22225"/>
                 <wp:wrapNone/>
                 <wp:docPr id="575454025" name="Rechteck: abgerundete Ecken 6"/>
                 <wp:cNvGraphicFramePr/>
@@ -324,7 +244,7 @@
                       <wps:spPr>
                         <a:xfrm>
                           <a:off x="0" y="0"/>
-                          <a:ext cx="1440000" cy="1440000"/>
+                          <a:ext cx="1378916" cy="1349655"/>
                         </a:xfrm>
                         <a:prstGeom prst="roundRect">
                           <a:avLst/>
@@ -369,7 +289,7 @@
           </mc:Choice>
           <mc:Fallback>
             <w:pict>
-              <v:roundrect w14:anchorId="66F6BCA8" id="Rechteck: abgerundete Ecken 6" o:spid="_x0000_s1026" style="position:absolute;margin-left:35.5pt;margin-top:258.55pt;width:113.4pt;height:113.4pt;z-index:251670528;visibility:visible;mso-wrap-style:square;mso-width-percent:0;mso-height-percent:0;mso-wrap-distance-left:9pt;mso-wrap-distance-top:0;mso-wrap-distance-right:9pt;mso-wrap-distance-bottom:0;mso-position-horizontal:absolute;mso-position-horizontal-relative:text;mso-position-vertical:absolute;mso-position-vertical-relative:text;mso-width-percent:0;mso-height-percent:0;mso-width-relative:margin;mso-height-relative:margin;v-text-anchor:middle" arcsize="10923f" o:gfxdata="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" fillcolor="#7ae582" strokecolor="#030e13 [484]" strokeweight="1pt">
+              <v:roundrect w14:anchorId="18CEC65A" id="Rechteck: abgerundete Ecken 6" o:spid="_x0000_s1026" style="position:absolute;margin-left:38.3pt;margin-top:258.65pt;width:108.6pt;height:106.25pt;z-index:251658250;visibility:visible;mso-wrap-style:square;mso-width-percent:0;mso-height-percent:0;mso-wrap-distance-left:9pt;mso-wrap-distance-top:0;mso-wrap-distance-right:9pt;mso-wrap-distance-bottom:0;mso-position-horizontal:absolute;mso-position-horizontal-relative:text;mso-position-vertical:absolute;mso-position-vertical-relative:text;mso-width-percent:0;mso-height-percent:0;mso-width-relative:margin;mso-height-relative:margin;v-text-anchor:middle" arcsize="10923f" o:gfxdata="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" fillcolor="#7ae582" strokecolor="#030e13 [484]" strokeweight="1pt">
                 <v:stroke joinstyle="miter"/>
               </v:roundrect>
             </w:pict>
@@ -383,16 +303,16 @@
         <mc:AlternateContent>
           <mc:Choice Requires="wps">
             <w:drawing>
-              <wp:anchor distT="0" distB="0" distL="114300" distR="114300" simplePos="0" relativeHeight="251670514" behindDoc="0" locked="0" layoutInCell="1" allowOverlap="1" wp14:anchorId="33B5CD2A" wp14:editId="522A813B">
+              <wp:anchor distT="0" distB="0" distL="114300" distR="114300" simplePos="0" relativeHeight="251658249" behindDoc="0" locked="0" layoutInCell="1" allowOverlap="1" wp14:anchorId="33B5CD2A" wp14:editId="17931023">
                 <wp:simplePos x="0" y="0"/>
                 <wp:positionH relativeFrom="margin">
-                  <wp:align>left</wp:align>
+                  <wp:posOffset>320219</wp:posOffset>
                 </wp:positionH>
                 <wp:positionV relativeFrom="paragraph">
-                  <wp:posOffset>3082925</wp:posOffset>
+                  <wp:posOffset>3106421</wp:posOffset>
                 </wp:positionV>
-                <wp:extent cx="1836000" cy="1836000"/>
-                <wp:effectExtent l="247650" t="247650" r="259715" b="259715"/>
+                <wp:extent cx="1715850" cy="1714626"/>
+                <wp:effectExtent l="229235" t="227965" r="227965" b="227965"/>
                 <wp:wrapNone/>
                 <wp:docPr id="84672855" name="Rechteck: abgerundete Ecken 5"/>
                 <wp:cNvGraphicFramePr/>
@@ -403,7 +323,7 @@
                       <wps:spPr>
                         <a:xfrm rot="3465728">
                           <a:off x="0" y="0"/>
-                          <a:ext cx="1836000" cy="1836000"/>
+                          <a:ext cx="1715850" cy="1714626"/>
                         </a:xfrm>
                         <a:prstGeom prst="roundRect">
                           <a:avLst/>
@@ -448,7 +368,7 @@
           </mc:Choice>
           <mc:Fallback>
             <w:pict>
-              <v:roundrect w14:anchorId="49A7AF00" id="Rechteck: abgerundete Ecken 5" o:spid="_x0000_s1026" style="position:absolute;margin-left:0;margin-top:242.75pt;width:144.55pt;height:144.55pt;rotation:3785499fd;z-index:251670514;visibility:visible;mso-wrap-style:square;mso-width-percent:0;mso-height-percent:0;mso-wrap-distance-left:9pt;mso-wrap-distance-top:0;mso-wrap-distance-right:9pt;mso-wrap-distance-bottom:0;mso-position-horizontal:left;mso-position-horizontal-relative:margin;mso-position-vertical:absolute;mso-position-vertical-relative:text;mso-width-percent:0;mso-height-percent:0;mso-width-relative:margin;mso-height-relative:margin;v-text-anchor:middle" arcsize="10923f" o:gfxdata="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" fillcolor="#25a18e" strokecolor="#030e13 [484]" strokeweight="1pt">
+              <v:roundrect w14:anchorId="45B47A2E" id="Rechteck: abgerundete Ecken 5" o:spid="_x0000_s1026" style="position:absolute;margin-left:25.2pt;margin-top:244.6pt;width:135.1pt;height:135pt;rotation:3785499fd;z-index:251658249;visibility:visible;mso-wrap-style:square;mso-width-percent:0;mso-height-percent:0;mso-wrap-distance-left:9pt;mso-wrap-distance-top:0;mso-wrap-distance-right:9pt;mso-wrap-distance-bottom:0;mso-position-horizontal:absolute;mso-position-horizontal-relative:margin;mso-position-vertical:absolute;mso-position-vertical-relative:text;mso-width-percent:0;mso-height-percent:0;mso-width-relative:margin;mso-height-relative:margin;v-text-anchor:middle" arcsize="10923f" o:gfxdata="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" fillcolor="#25a18e" strokecolor="#030e13 [484]" strokeweight="1pt">
                 <v:stroke joinstyle="miter"/>
                 <w10:wrap anchorx="margin"/>
               </v:roundrect>
@@ -463,7 +383,87 @@
         <mc:AlternateContent>
           <mc:Choice Requires="wps">
             <w:drawing>
-              <wp:anchor distT="0" distB="0" distL="114300" distR="114300" simplePos="0" relativeHeight="251670512" behindDoc="0" locked="0" layoutInCell="1" allowOverlap="1" wp14:anchorId="3E297D80" wp14:editId="4D002612">
+              <wp:anchor distT="0" distB="0" distL="114300" distR="114300" simplePos="0" relativeHeight="251658247" behindDoc="0" locked="0" layoutInCell="1" allowOverlap="1" wp14:anchorId="461221E6" wp14:editId="460276E1">
+                <wp:simplePos x="0" y="0"/>
+                <wp:positionH relativeFrom="column">
+                  <wp:posOffset>83031</wp:posOffset>
+                </wp:positionH>
+                <wp:positionV relativeFrom="paragraph">
+                  <wp:posOffset>3127145</wp:posOffset>
+                </wp:positionV>
+                <wp:extent cx="2204273" cy="1721026"/>
+                <wp:effectExtent l="400050" t="590550" r="367665" b="584200"/>
+                <wp:wrapNone/>
+                <wp:docPr id="1600276203" name="Rechteck 14"/>
+                <wp:cNvGraphicFramePr/>
+                <a:graphic xmlns:a="http://schemas.openxmlformats.org/drawingml/2006/main">
+                  <a:graphicData uri="http://schemas.microsoft.com/office/word/2010/wordprocessingShape">
+                    <wps:wsp>
+                      <wps:cNvSpPr/>
+                      <wps:spPr>
+                        <a:xfrm rot="2245465">
+                          <a:off x="0" y="0"/>
+                          <a:ext cx="2204273" cy="1721026"/>
+                        </a:xfrm>
+                        <a:prstGeom prst="rect">
+                          <a:avLst/>
+                        </a:prstGeom>
+                        <a:noFill/>
+                        <a:ln w="127000">
+                          <a:solidFill>
+                            <a:srgbClr val="7AE582"/>
+                          </a:solidFill>
+                        </a:ln>
+                      </wps:spPr>
+                      <wps:style>
+                        <a:lnRef idx="2">
+                          <a:schemeClr val="accent1">
+                            <a:shade val="15000"/>
+                          </a:schemeClr>
+                        </a:lnRef>
+                        <a:fillRef idx="1">
+                          <a:schemeClr val="accent1"/>
+                        </a:fillRef>
+                        <a:effectRef idx="0">
+                          <a:schemeClr val="accent1"/>
+                        </a:effectRef>
+                        <a:fontRef idx="minor">
+                          <a:schemeClr val="lt1"/>
+                        </a:fontRef>
+                      </wps:style>
+                      <wps:bodyPr rot="0" spcFirstLastPara="0" vertOverflow="overflow" horzOverflow="overflow" vert="horz" wrap="square" lIns="91440" tIns="45720" rIns="91440" bIns="45720" numCol="1" spcCol="0" rtlCol="0" fromWordArt="0" anchor="ctr" anchorCtr="0" forceAA="0" compatLnSpc="1">
+                        <a:prstTxWarp prst="textNoShape">
+                          <a:avLst/>
+                        </a:prstTxWarp>
+                        <a:noAutofit/>
+                      </wps:bodyPr>
+                    </wps:wsp>
+                  </a:graphicData>
+                </a:graphic>
+                <wp14:sizeRelH relativeFrom="margin">
+                  <wp14:pctWidth>0</wp14:pctWidth>
+                </wp14:sizeRelH>
+                <wp14:sizeRelV relativeFrom="margin">
+                  <wp14:pctHeight>0</wp14:pctHeight>
+                </wp14:sizeRelV>
+              </wp:anchor>
+            </w:drawing>
+          </mc:Choice>
+          <mc:Fallback>
+            <w:pict>
+              <v:rect w14:anchorId="10A9D2C4" id="Rechteck 14" o:spid="_x0000_s1026" style="position:absolute;margin-left:6.55pt;margin-top:246.25pt;width:173.55pt;height:135.5pt;rotation:2452647fd;z-index:251670511;visibility:visible;mso-wrap-style:square;mso-width-percent:0;mso-height-percent:0;mso-wrap-distance-left:9pt;mso-wrap-distance-top:0;mso-wrap-distance-right:9pt;mso-wrap-distance-bottom:0;mso-position-horizontal:absolute;mso-position-horizontal-relative:text;mso-position-vertical:absolute;mso-position-vertical-relative:text;mso-width-percent:0;mso-height-percent:0;mso-width-relative:margin;mso-height-relative:margin;v-text-anchor:middle" o:gfxdata="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" filled="f" strokecolor="#7ae582" strokeweight="10pt"/>
+            </w:pict>
+          </mc:Fallback>
+        </mc:AlternateContent>
+      </w:r>
+      <w:r>
+        <w:rPr>
+          <w:noProof/>
+        </w:rPr>
+        <mc:AlternateContent>
+          <mc:Choice Requires="wps">
+            <w:drawing>
+              <wp:anchor distT="0" distB="0" distL="114300" distR="114300" simplePos="0" relativeHeight="251658248" behindDoc="0" locked="0" layoutInCell="1" allowOverlap="1" wp14:anchorId="3E297D80" wp14:editId="4D002612">
                 <wp:simplePos x="0" y="0"/>
                 <wp:positionH relativeFrom="margin">
                   <wp:posOffset>93345</wp:posOffset>
@@ -543,7 +543,7 @@
         <mc:AlternateContent>
           <mc:Choice Requires="wps">
             <w:drawing>
-              <wp:anchor distT="45720" distB="45720" distL="114300" distR="114300" simplePos="0" relativeHeight="251674624" behindDoc="0" locked="0" layoutInCell="1" allowOverlap="1" wp14:anchorId="79C64339" wp14:editId="6FF86D34">
+              <wp:anchor distT="45720" distB="45720" distL="114300" distR="114300" simplePos="0" relativeHeight="251658252" behindDoc="0" locked="0" layoutInCell="1" allowOverlap="1" wp14:anchorId="79C64339" wp14:editId="6FF86D34">
                 <wp:simplePos x="0" y="0"/>
                 <wp:positionH relativeFrom="page">
                   <wp:align>right</wp:align>
@@ -590,23 +590,13 @@
                                 <w:szCs w:val="96"/>
                               </w:rPr>
                             </w:pPr>
-                            <w:proofErr w:type="spellStart"/>
                             <w:r>
                               <w:rPr>
                                 <w:rFonts w:ascii="Arial Rounded MT Bold" w:hAnsi="Arial Rounded MT Bold"/>
                                 <w:sz w:val="96"/>
                                 <w:szCs w:val="96"/>
                               </w:rPr>
-                              <w:t>Avalonia</w:t>
-                            </w:r>
-                            <w:proofErr w:type="spellEnd"/>
-                            <w:r>
-                              <w:rPr>
-                                <w:rFonts w:ascii="Arial Rounded MT Bold" w:hAnsi="Arial Rounded MT Bold"/>
-                                <w:sz w:val="96"/>
-                                <w:szCs w:val="96"/>
-                              </w:rPr>
-                              <w:t xml:space="preserve"> Designer</w:t>
+                              <w:t>Avalonia Designer</w:t>
                             </w:r>
                           </w:p>
                         </w:txbxContent>
@@ -628,7 +618,7 @@
           </mc:Choice>
           <mc:Fallback>
             <w:pict>
-              <v:shape w14:anchorId="79C64339" id="_x0000_s1027" type="#_x0000_t202" style="position:absolute;margin-left:280.3pt;margin-top:306.8pt;width:331.5pt;height:50.75pt;z-index:251674624;visibility:visible;mso-wrap-style:square;mso-width-percent:0;mso-height-percent:200;mso-wrap-distance-left:9pt;mso-wrap-distance-top:3.6pt;mso-wrap-distance-right:9pt;mso-wrap-distance-bottom:3.6pt;mso-position-horizontal:right;mso-position-horizontal-relative:page;mso-position-vertical:absolute;mso-position-vertical-relative:page;mso-width-percent:0;mso-height-percent:200;mso-width-relative:margin;mso-height-relative:margin;v-text-anchor:top" o:gfxdata="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" filled="f" stroked="f">
+              <v:shape w14:anchorId="79C64339" id="_x0000_s1027" type="#_x0000_t202" style="position:absolute;margin-left:280.3pt;margin-top:306.8pt;width:331.5pt;height:50.75pt;z-index:251658252;visibility:visible;mso-wrap-style:square;mso-width-percent:0;mso-height-percent:200;mso-wrap-distance-left:9pt;mso-wrap-distance-top:3.6pt;mso-wrap-distance-right:9pt;mso-wrap-distance-bottom:3.6pt;mso-position-horizontal:right;mso-position-horizontal-relative:page;mso-position-vertical:absolute;mso-position-vertical-relative:page;mso-width-percent:0;mso-height-percent:200;mso-width-relative:margin;mso-height-relative:margin;v-text-anchor:top" o:gfxdata="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" filled="f" stroked="f">
                 <v:textbox style="mso-fit-shape-to-text:t">
                   <w:txbxContent>
                     <w:p>
@@ -639,23 +629,13 @@
                           <w:szCs w:val="96"/>
                         </w:rPr>
                       </w:pPr>
-                      <w:proofErr w:type="spellStart"/>
                       <w:r>
                         <w:rPr>
                           <w:rFonts w:ascii="Arial Rounded MT Bold" w:hAnsi="Arial Rounded MT Bold"/>
                           <w:sz w:val="96"/>
                           <w:szCs w:val="96"/>
                         </w:rPr>
-                        <w:t>Avalonia</w:t>
-                      </w:r>
-                      <w:proofErr w:type="spellEnd"/>
-                      <w:r>
-                        <w:rPr>
-                          <w:rFonts w:ascii="Arial Rounded MT Bold" w:hAnsi="Arial Rounded MT Bold"/>
-                          <w:sz w:val="96"/>
-                          <w:szCs w:val="96"/>
-                        </w:rPr>
-                        <w:t xml:space="preserve"> Designer</w:t>
+                        <w:t>Avalonia Designer</w:t>
                       </w:r>
                     </w:p>
                   </w:txbxContent>
@@ -671,7 +651,7 @@
           <w:noProof/>
         </w:rPr>
         <w:drawing>
-          <wp:anchor distT="0" distB="0" distL="114300" distR="114300" simplePos="0" relativeHeight="251660288" behindDoc="0" locked="0" layoutInCell="1" allowOverlap="1" wp14:anchorId="1F8BA499" wp14:editId="4334DF9C">
+          <wp:anchor distT="0" distB="0" distL="114300" distR="114300" simplePos="0" relativeHeight="251658241" behindDoc="0" locked="0" layoutInCell="1" allowOverlap="1" wp14:anchorId="1F8BA499" wp14:editId="4334DF9C">
             <wp:simplePos x="0" y="0"/>
             <wp:positionH relativeFrom="column">
               <wp:posOffset>-256540</wp:posOffset>
@@ -694,10 +674,10 @@
                     <pic:cNvPicPr/>
                   </pic:nvPicPr>
                   <pic:blipFill>
-                    <a:blip r:embed="rId4">
+                    <a:blip r:embed="rId5">
                       <a:extLst>
                         <a:ext uri="{96DAC541-7B7A-43D3-8B79-37D633B846F1}">
-                          <asvg:svgBlip xmlns:asvg="http://schemas.microsoft.com/office/drawing/2016/SVG/main" r:embed="rId5"/>
+                          <asvg:svgBlip xmlns:asvg="http://schemas.microsoft.com/office/drawing/2016/SVG/main" r:embed="rId6"/>
                         </a:ext>
                       </a:extLst>
                     </a:blip>
@@ -733,7 +713,7 @@
         <mc:AlternateContent>
           <mc:Choice Requires="wps">
             <w:drawing>
-              <wp:anchor distT="45720" distB="45720" distL="114300" distR="114300" simplePos="0" relativeHeight="251668480" behindDoc="0" locked="0" layoutInCell="1" allowOverlap="1" wp14:anchorId="599DCFC4" wp14:editId="41AEE372">
+              <wp:anchor distT="45720" distB="45720" distL="114300" distR="114300" simplePos="0" relativeHeight="251658246" behindDoc="0" locked="0" layoutInCell="1" allowOverlap="1" wp14:anchorId="599DCFC4" wp14:editId="41AEE372">
                 <wp:simplePos x="0" y="0"/>
                 <wp:positionH relativeFrom="column">
                   <wp:posOffset>2041298</wp:posOffset>
@@ -854,7 +834,7 @@
           </mc:Choice>
           <mc:Fallback>
             <w:pict>
-              <v:shape w14:anchorId="599DCFC4" id="_x0000_s1028" type="#_x0000_t202" style="position:absolute;margin-left:160.75pt;margin-top:154.2pt;width:186.4pt;height:37.35pt;z-index:251668480;visibility:visible;mso-wrap-style:square;mso-width-percent:0;mso-height-percent:200;mso-wrap-distance-left:9pt;mso-wrap-distance-top:3.6pt;mso-wrap-distance-right:9pt;mso-wrap-distance-bottom:3.6pt;mso-position-horizontal:absolute;mso-position-horizontal-relative:text;mso-position-vertical:absolute;mso-position-vertical-relative:page;mso-width-percent:0;mso-height-percent:200;mso-width-relative:margin;mso-height-relative:margin;v-text-anchor:top" o:gfxdata="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" filled="f" stroked="f">
+              <v:shape w14:anchorId="599DCFC4" id="_x0000_s1028" type="#_x0000_t202" style="position:absolute;margin-left:160.75pt;margin-top:154.2pt;width:186.4pt;height:37.35pt;z-index:251658246;visibility:visible;mso-wrap-style:square;mso-width-percent:0;mso-height-percent:200;mso-wrap-distance-left:9pt;mso-wrap-distance-top:3.6pt;mso-wrap-distance-right:9pt;mso-wrap-distance-bottom:3.6pt;mso-position-horizontal:absolute;mso-position-horizontal-relative:text;mso-position-vertical:absolute;mso-position-vertical-relative:page;mso-width-percent:0;mso-height-percent:200;mso-width-relative:margin;mso-height-relative:margin;v-text-anchor:top" o:gfxdata="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" filled="f" stroked="f">
                 <v:textbox style="mso-fit-shape-to-text:t">
                   <w:txbxContent>
                     <w:p>
@@ -935,7 +915,7 @@
         <mc:AlternateContent>
           <mc:Choice Requires="wps">
             <w:drawing>
-              <wp:anchor distT="0" distB="0" distL="114300" distR="114300" simplePos="0" relativeHeight="251659264" behindDoc="0" locked="0" layoutInCell="1" allowOverlap="1" wp14:anchorId="1A50871C" wp14:editId="1AA759D5">
+              <wp:anchor distT="0" distB="0" distL="114300" distR="114300" simplePos="0" relativeHeight="251658240" behindDoc="0" locked="0" layoutInCell="1" allowOverlap="1" wp14:anchorId="1A50871C" wp14:editId="1AA759D5">
                 <wp:simplePos x="0" y="0"/>
                 <wp:positionH relativeFrom="margin">
                   <wp:posOffset>-367531</wp:posOffset>
@@ -1012,7 +992,7 @@
         <mc:AlternateContent>
           <mc:Choice Requires="wps">
             <w:drawing>
-              <wp:anchor distT="45720" distB="45720" distL="114300" distR="114300" simplePos="0" relativeHeight="251663486" behindDoc="0" locked="0" layoutInCell="1" allowOverlap="1" wp14:anchorId="00697733" wp14:editId="239D9260">
+              <wp:anchor distT="45720" distB="45720" distL="114300" distR="114300" simplePos="0" relativeHeight="251658244" behindDoc="0" locked="0" layoutInCell="1" allowOverlap="1" wp14:anchorId="00697733" wp14:editId="239D9260">
                 <wp:simplePos x="0" y="0"/>
                 <wp:positionH relativeFrom="column">
                   <wp:posOffset>942653</wp:posOffset>
@@ -1087,7 +1067,7 @@
           </mc:Choice>
           <mc:Fallback>
             <w:pict>
-              <v:shape w14:anchorId="00697733" id="_x0000_s1029" type="#_x0000_t202" style="position:absolute;margin-left:74.2pt;margin-top:118.2pt;width:86.35pt;height:60.4pt;z-index:251663486;visibility:visible;mso-wrap-style:square;mso-width-percent:0;mso-height-percent:0;mso-wrap-distance-left:9pt;mso-wrap-distance-top:3.6pt;mso-wrap-distance-right:9pt;mso-wrap-distance-bottom:3.6pt;mso-position-horizontal:absolute;mso-position-horizontal-relative:text;mso-position-vertical:absolute;mso-position-vertical-relative:page;mso-width-percent:0;mso-height-percent:0;mso-width-relative:margin;mso-height-relative:margin;v-text-anchor:top" o:gfxdata="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" filled="f" stroked="f">
+              <v:shape w14:anchorId="00697733" id="_x0000_s1029" type="#_x0000_t202" style="position:absolute;margin-left:74.2pt;margin-top:118.2pt;width:86.35pt;height:60.4pt;z-index:251658244;visibility:visible;mso-wrap-style:square;mso-width-percent:0;mso-height-percent:0;mso-wrap-distance-left:9pt;mso-wrap-distance-top:3.6pt;mso-wrap-distance-right:9pt;mso-wrap-distance-bottom:3.6pt;mso-position-horizontal:absolute;mso-position-horizontal-relative:text;mso-position-vertical:absolute;mso-position-vertical-relative:page;mso-width-percent:0;mso-height-percent:0;mso-width-relative:margin;mso-height-relative:margin;v-text-anchor:top" o:gfxdata="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" filled="f" stroked="f">
                 <v:textbox>
                   <w:txbxContent>
                     <w:p>
@@ -1122,7 +1102,7 @@
         <mc:AlternateContent>
           <mc:Choice Requires="wps">
             <w:drawing>
-              <wp:anchor distT="0" distB="0" distL="114300" distR="114300" simplePos="0" relativeHeight="251663294" behindDoc="0" locked="0" layoutInCell="1" allowOverlap="1" wp14:anchorId="62927282" wp14:editId="2C80C881">
+              <wp:anchor distT="0" distB="0" distL="114300" distR="114300" simplePos="0" relativeHeight="251658243" behindDoc="0" locked="0" layoutInCell="1" allowOverlap="1" wp14:anchorId="62927282" wp14:editId="2C80C881">
                 <wp:simplePos x="0" y="0"/>
                 <wp:positionH relativeFrom="column">
                   <wp:posOffset>922181</wp:posOffset>
@@ -1202,7 +1182,7 @@
         <mc:AlternateContent>
           <mc:Choice Requires="wps">
             <w:drawing>
-              <wp:anchor distT="45720" distB="45720" distL="114300" distR="114300" simplePos="0" relativeHeight="251666432" behindDoc="0" locked="0" layoutInCell="1" allowOverlap="1" wp14:anchorId="54440FCF" wp14:editId="3F30327E">
+              <wp:anchor distT="45720" distB="45720" distL="114300" distR="114300" simplePos="0" relativeHeight="251658245" behindDoc="0" locked="0" layoutInCell="1" allowOverlap="1" wp14:anchorId="54440FCF" wp14:editId="3F30327E">
                 <wp:simplePos x="0" y="0"/>
                 <wp:positionH relativeFrom="margin">
                   <wp:posOffset>2027650</wp:posOffset>
@@ -1249,23 +1229,13 @@
                                 <w:szCs w:val="52"/>
                               </w:rPr>
                             </w:pPr>
-                            <w:proofErr w:type="spellStart"/>
                             <w:r>
                               <w:rPr>
                                 <w:rFonts w:ascii="Arial Rounded MT Bold" w:hAnsi="Arial Rounded MT Bold"/>
                                 <w:sz w:val="52"/>
                                 <w:szCs w:val="52"/>
                               </w:rPr>
-                              <w:t>Avalonia</w:t>
-                            </w:r>
-                            <w:proofErr w:type="spellEnd"/>
-                            <w:r>
-                              <w:rPr>
-                                <w:rFonts w:ascii="Arial Rounded MT Bold" w:hAnsi="Arial Rounded MT Bold"/>
-                                <w:sz w:val="52"/>
-                                <w:szCs w:val="52"/>
-                              </w:rPr>
-                              <w:t xml:space="preserve"> Designer</w:t>
+                              <w:t>Avalonia Designer</w:t>
                             </w:r>
                           </w:p>
                         </w:txbxContent>
@@ -1287,7 +1257,7 @@
           </mc:Choice>
           <mc:Fallback>
             <w:pict>
-              <v:shape w14:anchorId="54440FCF" id="_x0000_s1030" type="#_x0000_t202" style="position:absolute;margin-left:159.65pt;margin-top:118.2pt;width:270.25pt;height:50.75pt;z-index:251666432;visibility:visible;mso-wrap-style:square;mso-width-percent:0;mso-height-percent:200;mso-wrap-distance-left:9pt;mso-wrap-distance-top:3.6pt;mso-wrap-distance-right:9pt;mso-wrap-distance-bottom:3.6pt;mso-position-horizontal:absolute;mso-position-horizontal-relative:margin;mso-position-vertical:absolute;mso-position-vertical-relative:page;mso-width-percent:0;mso-height-percent:200;mso-width-relative:margin;mso-height-relative:margin;v-text-anchor:top" o:gfxdata="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" filled="f" stroked="f">
+              <v:shape w14:anchorId="54440FCF" id="_x0000_s1030" type="#_x0000_t202" style="position:absolute;margin-left:159.65pt;margin-top:118.2pt;width:270.25pt;height:50.75pt;z-index:251658245;visibility:visible;mso-wrap-style:square;mso-width-percent:0;mso-height-percent:200;mso-wrap-distance-left:9pt;mso-wrap-distance-top:3.6pt;mso-wrap-distance-right:9pt;mso-wrap-distance-bottom:3.6pt;mso-position-horizontal:absolute;mso-position-horizontal-relative:margin;mso-position-vertical:absolute;mso-position-vertical-relative:page;mso-width-percent:0;mso-height-percent:200;mso-width-relative:margin;mso-height-relative:margin;v-text-anchor:top" o:gfxdata="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" filled="f" stroked="f">
                 <v:textbox style="mso-fit-shape-to-text:t">
                   <w:txbxContent>
                     <w:p>
@@ -1298,23 +1268,13 @@
                           <w:szCs w:val="52"/>
                         </w:rPr>
                       </w:pPr>
-                      <w:proofErr w:type="spellStart"/>
                       <w:r>
                         <w:rPr>
                           <w:rFonts w:ascii="Arial Rounded MT Bold" w:hAnsi="Arial Rounded MT Bold"/>
                           <w:sz w:val="52"/>
                           <w:szCs w:val="52"/>
                         </w:rPr>
-                        <w:t>Avalonia</w:t>
-                      </w:r>
-                      <w:proofErr w:type="spellEnd"/>
-                      <w:r>
-                        <w:rPr>
-                          <w:rFonts w:ascii="Arial Rounded MT Bold" w:hAnsi="Arial Rounded MT Bold"/>
-                          <w:sz w:val="52"/>
-                          <w:szCs w:val="52"/>
-                        </w:rPr>
-                        <w:t xml:space="preserve"> Designer</w:t>
+                        <w:t>Avalonia Designer</w:t>
                       </w:r>
                     </w:p>
                   </w:txbxContent>
@@ -1332,7 +1292,7 @@
         <mc:AlternateContent>
           <mc:Choice Requires="wps">
             <w:drawing>
-              <wp:anchor distT="0" distB="0" distL="114300" distR="114300" simplePos="0" relativeHeight="251663103" behindDoc="0" locked="0" layoutInCell="1" allowOverlap="1" wp14:anchorId="05C7EA29" wp14:editId="21DFFDD4">
+              <wp:anchor distT="0" distB="0" distL="114300" distR="114300" simplePos="0" relativeHeight="251658242" behindDoc="0" locked="0" layoutInCell="1" allowOverlap="1" wp14:anchorId="05C7EA29" wp14:editId="21DFFDD4">
                 <wp:simplePos x="0" y="0"/>
                 <wp:positionH relativeFrom="column">
                   <wp:posOffset>853942</wp:posOffset>
@@ -1414,6 +1374,10 @@
     </w:sectPr>
   </w:body>
 </w:document>
+</file>
+
+<file path=word/numbering.xml><?xml version="1.0" encoding="utf-8"?>
+<w:numbering xmlns:wpc="http://schemas.microsoft.com/office/word/2010/wordprocessingCanvas" xmlns:cx="http://schemas.microsoft.com/office/drawing/2014/chartex" xmlns:cx1="http://schemas.microsoft.com/office/drawing/2015/9/8/chartex" xmlns:cx2="http://schemas.microsoft.com/office/drawing/2015/10/21/chartex" xmlns:cx3="http://schemas.microsoft.com/office/drawing/2016/5/9/chartex" xmlns:cx4="http://schemas.microsoft.com/office/drawing/2016/5/10/chartex" xmlns:cx5="http://schemas.microsoft.com/office/drawing/2016/5/11/chartex" xmlns:cx6="http://schemas.microsoft.com/office/drawing/2016/5/12/chartex" xmlns:cx7="http://schemas.microsoft.com/office/drawing/2016/5/13/chartex" xmlns:cx8="http://schemas.microsoft.com/office/drawing/2016/5/14/chartex" xmlns:mc="http://schemas.openxmlformats.org/markup-compatibility/2006" xmlns:aink="http://schemas.microsoft.com/office/drawing/2016/ink" xmlns:am3d="http://schemas.microsoft.com/office/drawing/2017/model3d" xmlns:o="urn:schemas-microsoft-com:office:office" xmlns:oel="http://schemas.microsoft.com/office/2019/extlst" xmlns:r="http://schemas.openxmlformats.org/officeDocument/2006/relationships" xmlns:m="http://schemas.openxmlformats.org/officeDocument/2006/math" xmlns:v="urn:schemas-microsoft-com:vml" xmlns:wp14="http://schemas.microsoft.com/office/word/2010/wordprocessingDrawing" xmlns:wp="http://schemas.openxmlformats.org/drawingml/2006/wordprocessingDrawing" xmlns:w10="urn:schemas-microsoft-com:office:word" xmlns:w="http://schemas.openxmlformats.org/wordprocessingml/2006/main" xmlns:w14="http://schemas.microsoft.com/office/word/2010/wordml" xmlns:w15="http://schemas.microsoft.com/office/word/2012/wordml" xmlns:w16cex="http://schemas.microsoft.com/office/word/2018/wordml/cex" xmlns:w16cid="http://schemas.microsoft.com/office/word/2016/wordml/cid" xmlns:w16="http://schemas.microsoft.com/office/word/2018/wordml" xmlns:w16du="http://schemas.microsoft.com/office/word/2023/wordml/word16du" xmlns:w16sdtdh="http://schemas.microsoft.com/office/word/2020/wordml/sdtdatahash" xmlns:w16se="http://schemas.microsoft.com/office/word/2015/wordml/symex" xmlns:wpg="http://schemas.microsoft.com/office/word/2010/wordprocessingGroup" xmlns:wpi="http://schemas.microsoft.com/office/word/2010/wordprocessingInk" xmlns:wne="http://schemas.microsoft.com/office/word/2006/wordml" xmlns:wps="http://schemas.microsoft.com/office/word/2010/wordprocessingShape" mc:Ignorable="w14 w15 w16se w16cid w16 w16cex w16sdtdh w16du wp14"/>
 </file>
 
 <file path=word/styles.xml><?xml version="1.0" encoding="utf-8"?>

</xml_diff>